<commit_message>
Adding plots to QTL_eQTL_associations script.
</commit_message>
<xml_diff>
--- a/docs/System genetics final exercise.docx
+++ b/docs/System genetics final exercise.docx
@@ -58,75 +58,125 @@
         <w:rPr>
           <w:lang w:val="en-US"/>
         </w:rPr>
-        <w:t>Preprocessing</w:t>
-      </w:r>
-    </w:p>
-    <w:p>
-      <w:pPr>
-        <w:rPr>
-          <w:lang w:val="en-US"/>
-        </w:rPr>
-      </w:pPr>
-      <w:r>
-        <w:rPr>
-          <w:lang w:val="en-US"/>
-        </w:rPr>
-        <w:t xml:space="preserve">We have followed the preprocessing guidelines as described in the instructions. First, we have downloaded normalized data directly from the GEO FTP server. </w:t>
-      </w:r>
-      <w:r>
-        <w:rPr>
-          <w:lang w:val="en-US"/>
-        </w:rPr>
-        <w:t xml:space="preserve">Since according to the methods section in </w:t>
-      </w:r>
-      <w:hyperlink r:id="rId4" w:history="1">
-        <w:proofErr w:type="spellStart"/>
-        <w:r>
-          <w:rPr>
-            <w:rStyle w:val="Hyperlink"/>
-            <w:lang w:val="en-US"/>
-          </w:rPr>
-          <w:t>Mozhui</w:t>
-        </w:r>
-        <w:proofErr w:type="spellEnd"/>
-        <w:r>
-          <w:rPr>
-            <w:rStyle w:val="Hyperlink"/>
-            <w:lang w:val="en-US"/>
-          </w:rPr>
-          <w:t xml:space="preserve"> et al.</w:t>
-        </w:r>
-      </w:hyperlink>
-      <w:r>
-        <w:rPr>
-          <w:lang w:val="en-US"/>
-        </w:rPr>
-        <w:t xml:space="preserve"> the expression data was normalized to 8 expression units without any further explanation, we have recentered the data around zero.</w:t>
-      </w:r>
-    </w:p>
-    <w:p>
-      <w:pPr>
-        <w:rPr>
-          <w:lang w:val="en-US"/>
-        </w:rPr>
-      </w:pPr>
-      <w:r>
-        <w:rPr>
-          <w:lang w:val="en-US"/>
-        </w:rPr>
-        <w:t>We then removed all metadata from the expression datasets</w:t>
-      </w:r>
-      <w:r>
-        <w:rPr>
-          <w:lang w:val="en-US"/>
-        </w:rPr>
-        <w:t>, to be left only with expression matrices</w:t>
-      </w:r>
-      <w:r>
-        <w:rPr>
-          <w:lang w:val="en-US"/>
-        </w:rPr>
-        <w:t>.</w:t>
+        <w:t>Q.5 – Combining eQTL and QTL results</w:t>
+      </w:r>
+    </w:p>
+    <w:p>
+      <w:pPr>
+        <w:rPr>
+          <w:lang w:val="en-US"/>
+        </w:rPr>
+      </w:pPr>
+      <w:r>
+        <w:rPr>
+          <w:lang w:val="en-US"/>
+        </w:rPr>
+        <w:t>Since QTLs represent a possible relation between a SNP and a trait, a phenotype, we hypothesized that an intermediate later of connections could be hidden in the eQTL data. A QTL may effect a phenotype by effecting a related expression patten, that is via an eQTL.</w:t>
+      </w:r>
+    </w:p>
+    <w:p>
+      <w:pPr>
+        <w:rPr>
+          <w:lang w:val="en-US"/>
+        </w:rPr>
+      </w:pPr>
+    </w:p>
+    <w:p>
+      <w:pPr>
+        <w:rPr>
+          <w:lang w:val="en-US"/>
+        </w:rPr>
+      </w:pPr>
+      <w:r>
+        <w:rPr>
+          <w:lang w:val="en-US"/>
+        </w:rPr>
+        <w:t xml:space="preserve">To </w:t>
+      </w:r>
+      <w:r>
+        <w:rPr>
+          <w:lang w:val="en-US"/>
+        </w:rPr>
+        <w:t xml:space="preserve">test this hypothesis, we have used the significant SNPs from the QTL </w:t>
+      </w:r>
+      <w:r>
+        <w:rPr>
+          <w:lang w:val="en-US"/>
+        </w:rPr>
+        <w:t>analysis</w:t>
+      </w:r>
+      <w:r>
+        <w:rPr>
+          <w:lang w:val="en-US"/>
+        </w:rPr>
+        <w:t xml:space="preserve"> (see previous section) in order to narrow down the eQTL </w:t>
+      </w:r>
+      <w:r>
+        <w:rPr>
+          <w:lang w:val="en-US"/>
+        </w:rPr>
+        <w:t>dataset</w:t>
+      </w:r>
+      <w:r>
+        <w:rPr>
+          <w:lang w:val="en-US"/>
+        </w:rPr>
+        <w:t xml:space="preserve">. The QTL analysis yielded 9 </w:t>
+      </w:r>
+      <w:r>
+        <w:rPr>
+          <w:lang w:val="en-US"/>
+        </w:rPr>
+        <w:t xml:space="preserve">SNP-phenotype pairs that originated from 7 SNPs and 3 phenotypes. Upon narrowing the eQTL (post FDR) to only the significant SNPs from the QTL analysis, 70 &amp; 55 eQTL were found significant in the Liver and Hypothalamus datasets accordingly. </w:t>
+      </w:r>
+    </w:p>
+    <w:p>
+      <w:pPr>
+        <w:rPr>
+          <w:lang w:val="en-US"/>
+        </w:rPr>
+      </w:pPr>
+      <w:r>
+        <w:rPr>
+          <w:lang w:val="en-US"/>
+        </w:rPr>
+        <w:t>To determine whether the number of significant eQTLs is higher than expected, we have generated 500 random datasets of eQTL data where each dataset is comprised of only 7 random SNPs</w:t>
+      </w:r>
+      <w:r>
+        <w:rPr>
+          <w:lang w:val="en-US"/>
+        </w:rPr>
+        <w:t xml:space="preserve"> (In contrast to all possible SNPs)</w:t>
+      </w:r>
+      <w:r>
+        <w:rPr>
+          <w:lang w:val="en-US"/>
+        </w:rPr>
+        <w:t xml:space="preserve"> and all expression data</w:t>
+      </w:r>
+      <w:r>
+        <w:rPr>
+          <w:lang w:val="en-US"/>
+        </w:rPr>
+        <w:t xml:space="preserve">. We then checked for each </w:t>
+      </w:r>
+      <w:r>
+        <w:rPr>
+          <w:lang w:val="en-US"/>
+        </w:rPr>
+        <w:t xml:space="preserve">such </w:t>
+      </w:r>
+      <w:r>
+        <w:rPr>
+          <w:lang w:val="en-US"/>
+        </w:rPr>
+        <w:t xml:space="preserve">dataset how many eQTLs were significant </w:t>
+      </w:r>
+      <w:r>
+        <w:rPr>
+          <w:lang w:val="en-US"/>
+        </w:rPr>
+        <w:t>and created an empirical distribution of the number of significant eQTLs per a dataset of 7 SNPs.</w:t>
       </w:r>
       <w:r>
         <w:rPr>
@@ -145,32 +195,280 @@
         <w:rPr>
           <w:lang w:val="en-US"/>
         </w:rPr>
-        <w:t>For each expression matrix, we’ve removed rows where the maximal expression level was below the 2.5</w:t>
+        <w:t>Our next step was plotting a kernel density estimation of these distribution and check whether 70 and 55 are higher than the 95</w:t>
       </w:r>
       <w:r>
         <w:rPr>
           <w:vertAlign w:val="superscript"/>
           <w:lang w:val="en-US"/>
         </w:rPr>
+        <w:t xml:space="preserve">th </w:t>
+      </w:r>
+      <w:r>
+        <w:rPr>
+          <w:lang w:val="en-US"/>
+        </w:rPr>
+        <w:t>Percentile.</w:t>
+      </w:r>
+    </w:p>
+    <w:p>
+      <w:pPr>
+        <w:rPr>
+          <w:lang w:val="en-US"/>
+        </w:rPr>
+      </w:pPr>
+    </w:p>
+    <w:p>
+      <w:pPr>
+        <w:rPr>
+          <w:lang w:val="en-US"/>
+        </w:rPr>
+      </w:pPr>
+      <w:r>
+        <w:rPr>
+          <w:noProof/>
+          <w:lang w:val="en-US"/>
+        </w:rPr>
+        <w:drawing>
+          <wp:inline distT="0" distB="0" distL="0" distR="0" wp14:anchorId="13E071A6" wp14:editId="501372FD">
+            <wp:extent cx="5943600" cy="2476500"/>
+            <wp:effectExtent l="0" t="0" r="0" b="0"/>
+            <wp:docPr id="4" name="Picture 4"/>
+            <wp:cNvGraphicFramePr>
+              <a:graphicFrameLocks xmlns:a="http://schemas.openxmlformats.org/drawingml/2006/main" noChangeAspect="1"/>
+            </wp:cNvGraphicFramePr>
+            <a:graphic xmlns:a="http://schemas.openxmlformats.org/drawingml/2006/main">
+              <a:graphicData uri="http://schemas.openxmlformats.org/drawingml/2006/picture">
+                <pic:pic xmlns:pic="http://schemas.openxmlformats.org/drawingml/2006/picture">
+                  <pic:nvPicPr>
+                    <pic:cNvPr id="4" name="Picture 4"/>
+                    <pic:cNvPicPr/>
+                  </pic:nvPicPr>
+                  <pic:blipFill>
+                    <a:blip r:embed="rId4">
+                      <a:extLst>
+                        <a:ext uri="{28A0092B-C50C-407E-A947-70E740481C1C}">
+                          <a14:useLocalDpi xmlns:a14="http://schemas.microsoft.com/office/drawing/2010/main" val="0"/>
+                        </a:ext>
+                      </a:extLst>
+                    </a:blip>
+                    <a:stretch>
+                      <a:fillRect/>
+                    </a:stretch>
+                  </pic:blipFill>
+                  <pic:spPr>
+                    <a:xfrm>
+                      <a:off x="0" y="0"/>
+                      <a:ext cx="5943600" cy="2476500"/>
+                    </a:xfrm>
+                    <a:prstGeom prst="rect">
+                      <a:avLst/>
+                    </a:prstGeom>
+                  </pic:spPr>
+                </pic:pic>
+              </a:graphicData>
+            </a:graphic>
+          </wp:inline>
+        </w:drawing>
+      </w:r>
+    </w:p>
+    <w:p>
+      <w:pPr>
+        <w:rPr>
+          <w:b/>
+          <w:bCs/>
+          <w:lang w:val="en-US"/>
+        </w:rPr>
+      </w:pPr>
+      <w:r>
+        <w:rPr>
+          <w:lang w:val="en-US"/>
+        </w:rPr>
+        <w:t>I</w:t>
+      </w:r>
+      <w:r>
+        <w:rPr>
+          <w:lang w:val="en-US"/>
+        </w:rPr>
+        <w:t>n both datasets</w:t>
+      </w:r>
+      <w:r>
+        <w:rPr>
+          <w:lang w:val="en-US"/>
+        </w:rPr>
+        <w:t xml:space="preserve"> limiting</w:t>
+      </w:r>
+      <w:r>
+        <w:rPr>
+          <w:lang w:val="en-US"/>
+        </w:rPr>
+        <w:t xml:space="preserve"> the eQTL analysis to only QTL significant SNPs yields more significant eQTLs than expected by random. In both datasets the mean number of significant eQTLs is ~20, while </w:t>
+      </w:r>
+      <w:r>
+        <w:rPr>
+          <w:lang w:val="en-US"/>
+        </w:rPr>
+        <w:t>70, 55 are much higher than then 95</w:t>
+      </w:r>
+      <w:r>
+        <w:rPr>
+          <w:vertAlign w:val="superscript"/>
+          <w:lang w:val="en-US"/>
+        </w:rPr>
         <w:t>th</w:t>
       </w:r>
       <w:r>
         <w:rPr>
           <w:lang w:val="en-US"/>
         </w:rPr>
-        <w:t xml:space="preserve"> </w:t>
-      </w:r>
-      <w:r>
-        <w:rPr>
-          <w:lang w:val="en-US"/>
-        </w:rPr>
-        <w:t>percentile,</w:t>
-      </w:r>
-      <w:r>
-        <w:rPr>
-          <w:lang w:val="en-US"/>
-        </w:rPr>
-        <w:t xml:space="preserve"> and rows where the variance was below the 10</w:t>
+        <w:t xml:space="preserve"> percentile. </w:t>
+      </w:r>
+    </w:p>
+    <w:p>
+      <w:pPr>
+        <w:rPr>
+          <w:lang w:val="en-US"/>
+        </w:rPr>
+      </w:pPr>
+      <w:r>
+        <w:rPr>
+          <w:lang w:val="en-US"/>
+        </w:rPr>
+        <w:br w:type="page"/>
+      </w:r>
+    </w:p>
+    <w:p>
+      <w:pPr>
+        <w:bidi/>
+        <w:rPr>
+          <w:rFonts w:hint="cs"/>
+          <w:rtl/>
+          <w:lang w:val="en-US"/>
+        </w:rPr>
+      </w:pPr>
+    </w:p>
+    <w:p>
+      <w:pPr>
+        <w:rPr>
+          <w:lang w:val="en-US"/>
+        </w:rPr>
+      </w:pPr>
+      <w:r>
+        <w:rPr>
+          <w:lang w:val="en-US"/>
+        </w:rPr>
+        <w:t xml:space="preserve">The described </w:t>
+      </w:r>
+      <w:r>
+        <w:rPr>
+          <w:lang w:val="en-US"/>
+        </w:rPr>
+        <w:t>analysis</w:t>
+      </w:r>
+      <w:r>
+        <w:rPr>
+          <w:lang w:val="en-US"/>
+        </w:rPr>
+        <w:t xml:space="preserve"> above, was </w:t>
+      </w:r>
+      <w:r>
+        <w:rPr>
+          <w:lang w:val="en-US"/>
+        </w:rPr>
+        <w:t>performed</w:t>
+      </w:r>
+      <w:r>
+        <w:rPr>
+          <w:lang w:val="en-US"/>
+        </w:rPr>
+        <w:t xml:space="preserve"> on eQTL data that was correct for FDR when considering the number of statistical tests derived by all SNPs and not only those who were proven significant in the QTL analysis. It is reasonable to </w:t>
+      </w:r>
+      <w:r>
+        <w:rPr>
+          <w:lang w:val="en-US"/>
+        </w:rPr>
+        <w:t>repeat the analysis, while preforming the FDR correction separately for each random dataset and see if it increases the statistical power of the eQTL analysis.</w:t>
+      </w:r>
+    </w:p>
+    <w:p>
+      <w:pPr>
+        <w:rPr>
+          <w:lang w:val="en-US"/>
+        </w:rPr>
+      </w:pPr>
+    </w:p>
+    <w:p>
+      <w:pPr>
+        <w:rPr>
+          <w:lang w:val="en-US"/>
+        </w:rPr>
+      </w:pPr>
+      <w:r>
+        <w:rPr>
+          <w:noProof/>
+          <w:lang w:val="en-US"/>
+        </w:rPr>
+        <w:drawing>
+          <wp:inline distT="0" distB="0" distL="0" distR="0" wp14:anchorId="615BED6F" wp14:editId="3725C352">
+            <wp:extent cx="5943600" cy="2476500"/>
+            <wp:effectExtent l="0" t="0" r="0" b="0"/>
+            <wp:docPr id="3" name="Picture 3" descr="Chart&#10;&#10;Description automatically generated"/>
+            <wp:cNvGraphicFramePr>
+              <a:graphicFrameLocks xmlns:a="http://schemas.openxmlformats.org/drawingml/2006/main" noChangeAspect="1"/>
+            </wp:cNvGraphicFramePr>
+            <a:graphic xmlns:a="http://schemas.openxmlformats.org/drawingml/2006/main">
+              <a:graphicData uri="http://schemas.openxmlformats.org/drawingml/2006/picture">
+                <pic:pic xmlns:pic="http://schemas.openxmlformats.org/drawingml/2006/picture">
+                  <pic:nvPicPr>
+                    <pic:cNvPr id="3" name="Picture 3" descr="Chart&#10;&#10;Description automatically generated"/>
+                    <pic:cNvPicPr/>
+                  </pic:nvPicPr>
+                  <pic:blipFill>
+                    <a:blip r:embed="rId5">
+                      <a:extLst>
+                        <a:ext uri="{28A0092B-C50C-407E-A947-70E740481C1C}">
+                          <a14:useLocalDpi xmlns:a14="http://schemas.microsoft.com/office/drawing/2010/main" val="0"/>
+                        </a:ext>
+                      </a:extLst>
+                    </a:blip>
+                    <a:stretch>
+                      <a:fillRect/>
+                    </a:stretch>
+                  </pic:blipFill>
+                  <pic:spPr>
+                    <a:xfrm>
+                      <a:off x="0" y="0"/>
+                      <a:ext cx="5943600" cy="2476500"/>
+                    </a:xfrm>
+                    <a:prstGeom prst="rect">
+                      <a:avLst/>
+                    </a:prstGeom>
+                  </pic:spPr>
+                </pic:pic>
+              </a:graphicData>
+            </a:graphic>
+          </wp:inline>
+        </w:drawing>
+      </w:r>
+    </w:p>
+    <w:p>
+      <w:pPr>
+        <w:rPr>
+          <w:lang w:val="en-US"/>
+        </w:rPr>
+      </w:pPr>
+    </w:p>
+    <w:p>
+      <w:pPr>
+        <w:rPr>
+          <w:lang w:val="en-US"/>
+        </w:rPr>
+      </w:pPr>
+      <w:r>
+        <w:rPr>
+          <w:lang w:val="en-US"/>
+        </w:rPr>
+        <w:t>As expected, narrowing the eQTL analysis to only QTL data and then preforming FDR yields more significant eQTLs then first preforming FDR while considering a larger number of tests. However it can be seen that while the trend is strictly maintained in the liver data, in the hypothalamus data the number of significant eQTLs (77) is closer to the 95</w:t>
       </w:r>
       <w:r>
         <w:rPr>
@@ -183,222 +481,39 @@
         <w:rPr>
           <w:lang w:val="en-US"/>
         </w:rPr>
-        <w:t xml:space="preserve"> percentile</w:t>
-      </w:r>
-      <w:r>
-        <w:rPr>
-          <w:lang w:val="en-US"/>
-        </w:rPr>
-        <w:t xml:space="preserve"> (-</w:t>
-      </w:r>
-      <w:r>
-        <w:rPr>
-          <w:lang w:val="en-US"/>
-        </w:rPr>
-        <w:t>1.9</w:t>
-      </w:r>
-      <w:r>
-        <w:rPr>
-          <w:lang w:val="en-US"/>
-        </w:rPr>
-        <w:t>5, 0.02 for the liver expression data</w:t>
-      </w:r>
-      <w:r>
-        <w:rPr>
-          <w:lang w:val="en-US"/>
-        </w:rPr>
-        <w:t>set</w:t>
-      </w:r>
-      <w:r>
-        <w:rPr>
-          <w:lang w:val="en-US"/>
-        </w:rPr>
-        <w:t xml:space="preserve"> accordingly, and </w:t>
-      </w:r>
-      <w:r>
-        <w:rPr>
-          <w:lang w:val="en-US"/>
-        </w:rPr>
-        <w:t>-2.91, 0.01 for the hypothalamus expre</w:t>
-      </w:r>
-      <w:r>
-        <w:rPr>
-          <w:lang w:val="en-US"/>
-        </w:rPr>
-        <w:t>s</w:t>
-      </w:r>
-      <w:r>
-        <w:rPr>
-          <w:lang w:val="en-US"/>
-        </w:rPr>
-        <w:t>sion dataset accordingly)</w:t>
-      </w:r>
-      <w:r>
-        <w:rPr>
-          <w:lang w:val="en-US"/>
-        </w:rPr>
-        <w:t>t</w:t>
-      </w:r>
-      <w:r>
-        <w:rPr>
-          <w:lang w:val="en-US"/>
-        </w:rPr>
-        <w:t xml:space="preserve">hese cutoffs were determined by looking at the distribution of the max values and variance values per gene. </w:t>
-      </w:r>
-    </w:p>
-    <w:p>
-      <w:pPr>
-        <w:rPr>
-          <w:lang w:val="en-US"/>
-        </w:rPr>
-      </w:pPr>
-      <w:r>
-        <w:rPr>
-          <w:lang w:val="en-US"/>
-        </w:rPr>
-        <w:t xml:space="preserve">Since no duplicate genes were found in the expression </w:t>
-      </w:r>
-      <w:r>
-        <w:rPr>
-          <w:lang w:val="en-US"/>
-        </w:rPr>
-        <w:t>datasets,</w:t>
-      </w:r>
-      <w:r>
-        <w:rPr>
-          <w:lang w:val="en-US"/>
-        </w:rPr>
-        <w:t xml:space="preserve"> we have ignored this guideline. </w:t>
-      </w:r>
-    </w:p>
-    <w:p>
-      <w:pPr>
-        <w:rPr>
-          <w:lang w:val="en-US"/>
-        </w:rPr>
-      </w:pPr>
-      <w:r>
-        <w:rPr>
-          <w:lang w:val="en-US"/>
-        </w:rPr>
-        <w:t xml:space="preserve">Lastly, </w:t>
-      </w:r>
-      <w:r>
-        <w:rPr>
-          <w:lang w:val="en-US"/>
-        </w:rPr>
-        <w:t>neighboring</w:t>
-      </w:r>
-      <w:r>
-        <w:rPr>
-          <w:lang w:val="en-US"/>
-        </w:rPr>
-        <w:t xml:space="preserve"> loci </w:t>
-      </w:r>
-      <w:r>
-        <w:rPr>
-          <w:lang w:val="en-US"/>
-        </w:rPr>
-        <w:t xml:space="preserve">were removed </w:t>
-      </w:r>
-      <w:r>
-        <w:rPr>
-          <w:lang w:val="en-US"/>
-        </w:rPr>
-        <w:t xml:space="preserve">by comparing each row to </w:t>
-      </w:r>
-      <w:r>
-        <w:rPr>
-          <w:lang w:val="en-US"/>
-        </w:rPr>
-        <w:t>Its</w:t>
-      </w:r>
-      <w:r>
-        <w:rPr>
-          <w:lang w:val="en-US"/>
-        </w:rPr>
-        <w:t xml:space="preserve"> subsequent row in the genotypes</w:t>
-      </w:r>
-      <w:r>
-        <w:rPr>
-          <w:lang w:val="en-US"/>
-        </w:rPr>
-        <w:t>’</w:t>
-      </w:r>
-      <w:r>
-        <w:rPr>
-          <w:lang w:val="en-US"/>
-        </w:rPr>
-        <w:t xml:space="preserve"> </w:t>
-      </w:r>
-      <w:r>
-        <w:rPr>
-          <w:lang w:val="en-US"/>
-        </w:rPr>
-        <w:t>dataset, when subsequent rows with equal genotypes were found, only a single row was kept.</w:t>
-      </w:r>
-    </w:p>
-    <w:p>
-      <w:pPr>
-        <w:rPr>
-          <w:lang w:val="en-US"/>
-        </w:rPr>
-      </w:pPr>
-      <w:r>
-        <w:rPr>
-          <w:lang w:val="en-US"/>
-        </w:rPr>
-        <w:t>Preliminary to all downstream analysis, columns (</w:t>
-      </w:r>
-      <w:proofErr w:type="spellStart"/>
-      <w:r>
-        <w:rPr>
-          <w:lang w:val="en-US"/>
-        </w:rPr>
-        <w:t>i.e</w:t>
-      </w:r>
-      <w:proofErr w:type="spellEnd"/>
-      <w:r>
-        <w:rPr>
-          <w:lang w:val="en-US"/>
-        </w:rPr>
-        <w:t xml:space="preserve"> BXD strains) were narrowed to the intersection between each expression dataset and the genotypes dataset.</w:t>
-      </w:r>
-    </w:p>
-    <w:p>
-      <w:pPr>
-        <w:rPr>
-          <w:lang w:val="en-US"/>
-        </w:rPr>
-      </w:pPr>
-    </w:p>
-    <w:p>
-      <w:pPr>
-        <w:pStyle w:val="Heading1"/>
-        <w:rPr>
-          <w:lang w:val="en-US"/>
-        </w:rPr>
-      </w:pPr>
-      <w:r>
-        <w:rPr>
-          <w:lang w:val="en-US"/>
-        </w:rPr>
-        <w:t>Statistical analysis</w:t>
-      </w:r>
-      <w:r>
-        <w:rPr>
-          <w:lang w:val="en-US"/>
-        </w:rPr>
-        <w:t xml:space="preserve"> &amp; results</w:t>
-      </w:r>
-    </w:p>
-    <w:p>
-      <w:pPr>
-        <w:pStyle w:val="Heading1"/>
-        <w:rPr>
-          <w:lang w:val="en-US"/>
-        </w:rPr>
-      </w:pPr>
+        <w:t xml:space="preserve"> percentile of the empirical distribution. </w:t>
+      </w:r>
+    </w:p>
+    <w:p>
+      <w:pPr>
+        <w:rPr>
+          <w:lang w:val="en-US"/>
+        </w:rPr>
+      </w:pPr>
+      <w:r>
+        <w:rPr>
+          <w:lang w:val="en-US"/>
+        </w:rPr>
+        <w:t xml:space="preserve">Overall, the strategy of narrowing eQTL analysis to only QTL significant SNPs seems reasonable and productive and could be used when computational resources are a bottleneck. As mentioned above, from our perspective it seems to have a biological </w:t>
+      </w:r>
+      <w:r>
+        <w:rPr>
+          <w:lang w:val="en-US"/>
+        </w:rPr>
+        <w:t>incentive</w:t>
+      </w:r>
+      <w:r>
+        <w:rPr>
+          <w:lang w:val="en-US"/>
+        </w:rPr>
+        <w:t xml:space="preserve"> as well since a SNP might effect a phenotype </w:t>
+      </w:r>
+      <w:r>
+        <w:rPr>
+          <w:lang w:val="en-US"/>
+        </w:rPr>
+        <w:t>via effecting the expression of related genes.</w:t>
+      </w:r>
     </w:p>
     <w:sectPr>
       <w:pgSz w:w="12240" w:h="15840"/>

</xml_diff>